<commit_message>
fix chon luu truoc khi nhap
</commit_message>
<xml_diff>
--- a/lý thuyết.docx
+++ b/lý thuyết.docx
@@ -1095,7 +1095,13 @@
         <w:rPr>
           <w:lang w:val="en-001"/>
         </w:rPr>
-        <w:t>Thừa hưởng lại các thuộc tính và phương thức đã có</w:t>
+        <w:t xml:space="preserve"> C</w:t>
+      </w:r>
+      <w:r>
+        <w:rPr>
+          <w:lang w:val="en-001"/>
+        </w:rPr>
+        <w:t>ho phép xây dựng một lớp mới (lớp Con), kế thừa và tái sử dụng các thuộc tính, phương thức dựa trên lớp cũ (lớp Cha) đã có trước đó</w:t>
       </w:r>
     </w:p>
     <w:p>
@@ -1114,7 +1120,7 @@
         <w:rPr>
           <w:lang w:val="en-001"/>
         </w:rPr>
-        <w:t>Chi tiết hóa/ chuyên biệt hóa cho phù hợp với mục đích sử dụng mới</w:t>
+        <w:t>Các lớp Con kế thừa toàn bộ thành phần của lớp Cha và không cần phải định nghĩa lại. Lớp Con có thể mở rộng các thành phần kế thừa hoặc bổ sung những thành phần mới.</w:t>
       </w:r>
     </w:p>
     <w:p>
@@ -1468,6 +1474,7 @@
         <w:rPr>
           <w:lang w:val="en-001"/>
         </w:rPr>
+        <w:lastRenderedPageBreak/>
         <w:t>(1) các đối tượng thuộc các lớp dẫn xuất khác nhau có thể được đối xử</w:t>
       </w:r>
       <w:r>
@@ -1505,8 +1512,426 @@
         <w:rPr>
           <w:lang w:val="en-001"/>
         </w:rPr>
+        <w:t>(2) khi nhận được cùng một thông điệp đó, các</w:t>
+      </w:r>
+      <w:r>
+        <w:rPr>
+          <w:lang w:val="en-001"/>
+        </w:rPr>
+        <w:t xml:space="preserve"> </w:t>
+      </w:r>
+      <w:r>
+        <w:rPr>
+          <w:lang w:val="en-001"/>
+        </w:rPr>
+        <w:t>đối tượng thuộc các lớp dẫn xuất khác nhau hiểu nó theo những cách khác nhau.</w:t>
+      </w:r>
+    </w:p>
+    <w:p>
+      <w:pPr>
+        <w:rPr>
+          <w:lang w:val="en-001"/>
+        </w:rPr>
+      </w:pPr>
+      <w:r>
+        <w:rPr>
+          <w:lang w:val="en-001"/>
+        </w:rPr>
+        <w:t>Là một trong ba đặc điểm quan trọng của lập trình hướng đối tượng</w:t>
+      </w:r>
+    </w:p>
+    <w:p>
+      <w:pPr>
+        <w:rPr>
+          <w:lang w:val="en-001"/>
+        </w:rPr>
+      </w:pPr>
+      <w:r>
+        <w:rPr>
+          <w:lang w:val="en-001"/>
+        </w:rPr>
+        <w:t>Cho phép nhìn nhận đối tượng theo các cách khác nhau, giải nghĩa thông điệp theo các cách thức khác nhau</w:t>
+      </w:r>
+    </w:p>
+    <w:p>
+      <w:pPr>
+        <w:rPr>
+          <w:lang w:val="en-001"/>
+        </w:rPr>
+      </w:pPr>
+      <w:r>
+        <w:rPr>
+          <w:lang w:val="en-001"/>
+        </w:rPr>
+        <w:t>Dựa trên cơ chế chuyển kiểu và liên kết động</w:t>
+      </w:r>
+    </w:p>
+    <w:p>
+      <w:pPr>
+        <w:rPr>
+          <w:lang w:val="en-001"/>
+        </w:rPr>
+      </w:pPr>
+      <w:r>
+        <w:rPr>
+          <w:lang w:val="en-001"/>
+        </w:rPr>
+        <w:t>Tạo sự mềm dẻo và tính mở cho thiết kế phần mềm</w:t>
+      </w:r>
+    </w:p>
+    <w:p>
+      <w:pPr>
+        <w:rPr>
+          <w:lang w:val="en-001"/>
+        </w:rPr>
+      </w:pPr>
+      <w:r>
+        <w:rPr>
+          <w:lang w:val="en-001"/>
+        </w:rPr>
+        <w:t>Tăng khả năng sử dụng lại</w:t>
+      </w:r>
+    </w:p>
+    <w:p>
+      <w:pPr>
+        <w:rPr>
+          <w:lang w:val="en-001"/>
+        </w:rPr>
+      </w:pPr>
+      <w:r>
+        <w:rPr>
+          <w:lang w:val="en-001"/>
+        </w:rPr>
+        <w:t>17. Tính đóng gói</w:t>
+      </w:r>
+    </w:p>
+    <w:p>
+      <w:pPr>
+        <w:rPr>
+          <w:lang w:val="en-001"/>
+        </w:rPr>
+      </w:pPr>
+      <w:r>
+        <w:rPr>
+          <w:lang w:val="en-001"/>
+        </w:rPr>
+        <w:t>Tính đóng gói cho phép che giấu thông tin và những tính chất xử lý bên trong của đối tượng. Các đối tượng khác không thể tác động trực tiếp đến dữ liệu bên trong và làm thay đổi trạng thái của đối tượng mà bắt buộc phải thông qua các phương thức công khai do đối tượng đó cung cấp.</w:t>
+      </w:r>
+    </w:p>
+    <w:p>
+      <w:pPr>
+        <w:rPr>
+          <w:lang w:val="en-001"/>
+        </w:rPr>
+      </w:pPr>
+      <w:r>
+        <w:rPr>
+          <w:lang w:val="en-001"/>
+        </w:rPr>
+        <w:t>Tính chất này giúp tăng tính bảo mật cho đối tượng và tránh tình trạng dữ liệu bị hư hỏng ngoài ý muốn.</w:t>
+      </w:r>
+    </w:p>
+    <w:p>
+      <w:pPr>
+        <w:rPr>
+          <w:lang w:val="en-001"/>
+        </w:rPr>
+      </w:pPr>
+      <w:r>
+        <w:rPr>
+          <w:lang w:val="en-001"/>
+        </w:rPr>
+        <w:t>- private: chỉ trong cùng 1 lớp mới có thể truy cập các biến/phương thức private</w:t>
+      </w:r>
+    </w:p>
+    <w:p>
+      <w:pPr>
+        <w:rPr>
+          <w:lang w:val="en-001"/>
+        </w:rPr>
+      </w:pPr>
+      <w:r>
+        <w:rPr>
+          <w:lang w:val="en-001"/>
+        </w:rPr>
+        <w:t>- default</w:t>
+      </w:r>
+      <w:r>
+        <w:rPr>
+          <w:lang w:val="en-001"/>
+        </w:rPr>
+        <w:t>: các biến/phương thức với mức truy nhập mặc định của</w:t>
+      </w:r>
+      <w:r>
+        <w:rPr>
+          <w:lang w:val="en-001"/>
+        </w:rPr>
+        <w:t xml:space="preserve"> </w:t>
+      </w:r>
+      <w:r>
+        <w:rPr>
+          <w:lang w:val="en-001"/>
+        </w:rPr>
+        <w:t>một lớp chỉ có thể được truy nhập bởi mã nằm bên trong cùng một gói với lớp</w:t>
+      </w:r>
+      <w:r>
+        <w:rPr>
+          <w:lang w:val="en-001"/>
+        </w:rPr>
+        <w:t xml:space="preserve"> </w:t>
+      </w:r>
+      <w:r>
+        <w:rPr>
+          <w:lang w:val="en-001"/>
+        </w:rPr>
+        <w:t>đó.</w:t>
+      </w:r>
+    </w:p>
+    <w:p>
+      <w:pPr>
+        <w:rPr>
+          <w:lang w:val="en-001"/>
+        </w:rPr>
+      </w:pPr>
+      <w:r>
+        <w:rPr>
+          <w:lang w:val="en-001"/>
+        </w:rPr>
+        <w:t>-</w:t>
+      </w:r>
+      <w:r>
+        <w:rPr>
+          <w:lang w:val="en-001"/>
+        </w:rPr>
+        <w:t xml:space="preserve"> protected: các biến/phương thức với mức protected của một lớp chỉ có thể</w:t>
+      </w:r>
+      <w:r>
+        <w:rPr>
+          <w:lang w:val="en-001"/>
+        </w:rPr>
+        <w:t xml:space="preserve"> </w:t>
+      </w:r>
+      <w:r>
+        <w:rPr>
+          <w:lang w:val="en-001"/>
+        </w:rPr>
+        <w:t>được thừa kế bởi các lớp con cháu của lớp đó, kể cả nếu lớp con đó không nằm</w:t>
+      </w:r>
+      <w:r>
+        <w:rPr>
+          <w:lang w:val="en-001"/>
+        </w:rPr>
+        <w:t xml:space="preserve"> </w:t>
+      </w:r>
+      <w:r>
+        <w:rPr>
+          <w:lang w:val="en-001"/>
+        </w:rPr>
+        <w:t>trong cùng một gói với lớp cha.</w:t>
+      </w:r>
+    </w:p>
+    <w:p>
+      <w:pPr>
+        <w:rPr>
+          <w:lang w:val="en-001"/>
+        </w:rPr>
+      </w:pPr>
+      <w:r>
+        <w:rPr>
+          <w:lang w:val="en-001"/>
+        </w:rPr>
+        <w:t>-</w:t>
+      </w:r>
+      <w:r>
+        <w:rPr>
+          <w:lang w:val="en-001"/>
+        </w:rPr>
+        <w:t xml:space="preserve"> public: mã ở bất cứ đâu cũng có thể truy nhập các thứ public (lớp, biến thực</w:t>
+      </w:r>
+      <w:r>
+        <w:rPr>
+          <w:lang w:val="en-001"/>
+        </w:rPr>
+        <w:t xml:space="preserve"> </w:t>
+      </w:r>
+      <w:r>
+        <w:rPr>
+          <w:lang w:val="en-001"/>
+        </w:rPr>
+        <w:t xml:space="preserve">thể, biến lớp, phương </w:t>
+      </w:r>
+      <w:r>
+        <w:rPr>
+          <w:lang w:val="en-001"/>
+        </w:rPr>
+        <w:t>t</w:t>
+      </w:r>
+      <w:r>
+        <w:rPr>
+          <w:lang w:val="en-001"/>
+        </w:rPr>
+        <w:t>hức, hàm khởi tạo...)</w:t>
+      </w:r>
+    </w:p>
+    <w:p>
+      <w:pPr>
+        <w:rPr>
+          <w:lang w:val="en-001"/>
+        </w:rPr>
+      </w:pPr>
+      <w:r>
+        <w:rPr>
+          <w:lang w:val="en-001"/>
+        </w:rPr>
+        <w:t>18. Tính trừu tượng</w:t>
+      </w:r>
+    </w:p>
+    <w:p>
+      <w:pPr>
+        <w:rPr>
+          <w:lang w:val="en-001"/>
+        </w:rPr>
+      </w:pPr>
+      <w:r>
+        <w:rPr>
+          <w:rFonts w:ascii="Roboto" w:hAnsi="Roboto"/>
+          <w:color w:val="221F20"/>
+          <w:spacing w:val="5"/>
+          <w:shd w:val="clear" w:color="auto" w:fill="FFFFFF"/>
+        </w:rPr>
+        <w:t>Tính trừu tượng giúp loại bỏ những thứ phức tạp, không cần thiết của đối tượng và chỉ tập trung vào những gì cốt lõi, quan trọng.</w:t>
+      </w:r>
+    </w:p>
+    <w:p>
+      <w:pPr>
+        <w:rPr>
+          <w:lang w:val="en-001"/>
+        </w:rPr>
+      </w:pPr>
+      <w:r>
+        <w:rPr>
+          <w:lang w:val="en-001"/>
+        </w:rPr>
+        <w:t>Một lớp cha không bao giờ được dùng để tạo đối tượng được gọi là lớp cơ sở</w:t>
+      </w:r>
+      <w:r>
+        <w:rPr>
+          <w:lang w:val="en-001"/>
+        </w:rPr>
+        <w:t xml:space="preserve"> </w:t>
+      </w:r>
+      <w:r>
+        <w:rPr>
+          <w:lang w:val="en-001"/>
+        </w:rPr>
+        <w:t>trừu tượng, hay ngắn gọn là lớp trừu tượng (abstract class). Với những lớp thuộc</w:t>
+      </w:r>
+      <w:r>
+        <w:rPr>
+          <w:lang w:val="en-001"/>
+        </w:rPr>
+        <w:t xml:space="preserve"> </w:t>
+      </w:r>
+      <w:r>
+        <w:rPr>
+          <w:lang w:val="en-001"/>
+        </w:rPr>
+        <w:t>diện này, trình biên dịch sẽ báo lỗi bất cứ đoạn mã nào định tạo thực thể của lớp đó.</w:t>
+      </w:r>
+    </w:p>
+    <w:p>
+      <w:pPr>
+        <w:rPr>
+          <w:lang w:val="en-001"/>
+        </w:rPr>
+      </w:pPr>
+      <w:r>
+        <w:rPr>
+          <w:lang w:val="en-001"/>
+        </w:rPr>
+        <w:t xml:space="preserve">- Lớp trừu tượng: </w:t>
+      </w:r>
+      <w:r>
+        <w:rPr>
+          <w:lang w:val="en-001"/>
+        </w:rPr>
+        <w:t>tạo ra các lớp cơ sở để tái sử dụng mà không muốn tạo ra đối tượng thực của lớp</w:t>
+      </w:r>
+    </w:p>
+    <w:p>
+      <w:pPr>
+        <w:rPr>
+          <w:lang w:val="en-001"/>
+        </w:rPr>
+      </w:pPr>
+      <w:r>
+        <w:rPr>
+          <w:lang w:val="en-001"/>
+        </w:rPr>
+        <w:t xml:space="preserve">- </w:t>
+      </w:r>
+      <w:r>
+        <w:rPr>
+          <w:lang w:val="en-001"/>
+        </w:rPr>
+        <w:t>Để thống nhất giao diện, có thể khai báo các phương thức tại lớp cơ sở nhưng được cài đặt thực tế tại lớp dẫn xuất</w:t>
+      </w:r>
+      <w:r>
+        <w:rPr>
+          <w:lang w:val="en-001"/>
+        </w:rPr>
+        <w:t xml:space="preserve">. </w:t>
+      </w:r>
+      <w:r>
+        <w:rPr>
+          <w:lang w:val="en-001"/>
+        </w:rPr>
+        <w:t>Các lớp dẫn xuất khác nhau có cách cài đặt khác nhau</w:t>
+      </w:r>
+    </w:p>
+    <w:p>
+      <w:pPr>
+        <w:rPr>
+          <w:lang w:val="en-001"/>
+        </w:rPr>
+      </w:pPr>
+      <w:r>
+        <w:rPr>
+          <w:lang w:val="en-001"/>
+        </w:rPr>
+        <w:t xml:space="preserve">- </w:t>
+      </w:r>
+      <w:r>
+        <w:rPr>
+          <w:lang w:val="en-001"/>
+        </w:rPr>
+        <w:t>Phương thức trừu tượng</w:t>
+      </w:r>
+      <w:r>
+        <w:rPr>
+          <w:lang w:val="en-001"/>
+        </w:rPr>
+        <w:t xml:space="preserve">: </w:t>
+      </w:r>
+      <w:r>
+        <w:rPr>
+          <w:lang w:val="en-001"/>
+        </w:rPr>
+        <w:t>Là phương thức bắt buộc phải định nghĩa lại (chuyên biệt hóa) tại lớp dẫn xuất</w:t>
+      </w:r>
+    </w:p>
+    <w:p>
+      <w:pPr>
+        <w:rPr>
+          <w:lang w:val="en-001"/>
+        </w:rPr>
+      </w:pPr>
+      <w:r>
+        <w:rPr>
+          <w:lang w:val="en-001"/>
+        </w:rPr>
         <w:lastRenderedPageBreak/>
-        <w:t>(2) khi nhận được cùng một thông điệp đó, các</w:t>
+        <w:t>• Một lớp trừu tượng có thể có các phương thức trừu tượng cũng như không trừu</w:t>
       </w:r>
       <w:r>
         <w:rPr>
@@ -1518,117 +1943,20 @@
         <w:rPr>
           <w:lang w:val="en-001"/>
         </w:rPr>
-        <w:t>đối tượng thuộc các lớp dẫn xuất khác nhau hiểu nó theo những cách khác nhau.</w:t>
-      </w:r>
-    </w:p>
-    <w:p>
-      <w:pPr>
-        <w:rPr>
-          <w:lang w:val="en-001"/>
-        </w:rPr>
-      </w:pPr>
-      <w:r>
-        <w:rPr>
-          <w:lang w:val="en-001"/>
-        </w:rPr>
-        <w:t>Là một trong ba đặc điểm quan trọng của lập trình hướng đối tượng</w:t>
-      </w:r>
-    </w:p>
-    <w:p>
-      <w:pPr>
-        <w:rPr>
-          <w:lang w:val="en-001"/>
-        </w:rPr>
-      </w:pPr>
-      <w:r>
-        <w:rPr>
-          <w:lang w:val="en-001"/>
-        </w:rPr>
-        <w:t>Cho phép nhìn nhận đối tượng theo các cách khác nhau, giải nghĩa thông điệp theo các cách thức khác nhau</w:t>
-      </w:r>
-    </w:p>
-    <w:p>
-      <w:pPr>
-        <w:rPr>
-          <w:lang w:val="en-001"/>
-        </w:rPr>
-      </w:pPr>
-      <w:r>
-        <w:rPr>
-          <w:lang w:val="en-001"/>
-        </w:rPr>
-        <w:t>Dựa trên cơ chế chuyển kiểu và liên kết động</w:t>
-      </w:r>
-    </w:p>
-    <w:p>
-      <w:pPr>
-        <w:rPr>
-          <w:lang w:val="en-001"/>
-        </w:rPr>
-      </w:pPr>
-      <w:r>
-        <w:rPr>
-          <w:lang w:val="en-001"/>
-        </w:rPr>
-        <w:t>Tạo sự mềm dẻo và tính mở cho thiết kế phần mềm</w:t>
-      </w:r>
-    </w:p>
-    <w:p>
-      <w:pPr>
-        <w:rPr>
-          <w:lang w:val="en-001"/>
-        </w:rPr>
-      </w:pPr>
-      <w:r>
-        <w:rPr>
-          <w:lang w:val="en-001"/>
-        </w:rPr>
-        <w:t>Tăng khả năng sử dụng lại</w:t>
-      </w:r>
-    </w:p>
-    <w:p>
-      <w:pPr>
-        <w:rPr>
-          <w:lang w:val="en-001"/>
-        </w:rPr>
-      </w:pPr>
-      <w:r>
-        <w:rPr>
-          <w:lang w:val="en-001"/>
-        </w:rPr>
-        <w:t>17. Tính đóng gói</w:t>
-      </w:r>
-    </w:p>
-    <w:p>
-      <w:pPr>
-        <w:rPr>
-          <w:lang w:val="en-001"/>
-        </w:rPr>
-      </w:pPr>
-      <w:r>
-        <w:rPr>
-          <w:lang w:val="en-001"/>
-        </w:rPr>
-        <w:t>- private: chỉ trong cùng 1 lớp mới có thể truy cập các biến/phương thức private</w:t>
-      </w:r>
-    </w:p>
-    <w:p>
-      <w:pPr>
-        <w:rPr>
-          <w:lang w:val="en-001"/>
-        </w:rPr>
-      </w:pPr>
-      <w:r>
-        <w:rPr>
-          <w:lang w:val="en-001"/>
-        </w:rPr>
-        <w:t>- default</w:t>
-      </w:r>
-      <w:r>
-        <w:rPr>
-          <w:lang w:val="en-001"/>
-        </w:rPr>
-        <w:t>: các biến/phương thức với mức truy nhập mặc định của</w:t>
+        <w:t>tượng.</w:t>
+      </w:r>
+    </w:p>
+    <w:p>
+      <w:pPr>
+        <w:rPr>
+          <w:lang w:val="en-001"/>
+        </w:rPr>
+      </w:pPr>
+      <w:r>
+        <w:rPr>
+          <w:lang w:val="en-001"/>
+        </w:rPr>
+        <w:t>• Nếu một lớp có dù chỉ một phương thức trừu tượng, lớp đó buộc phải là lớp trừu</w:t>
       </w:r>
       <w:r>
         <w:rPr>
@@ -1640,7 +1968,20 @@
         <w:rPr>
           <w:lang w:val="en-001"/>
         </w:rPr>
-        <w:t>một lớp chỉ có thể được truy nhập bởi mã nằm bên trong cùng một gói với lớp</w:t>
+        <w:t>tượng.</w:t>
+      </w:r>
+    </w:p>
+    <w:p>
+      <w:pPr>
+        <w:rPr>
+          <w:lang w:val="en-001"/>
+        </w:rPr>
+      </w:pPr>
+      <w:r>
+        <w:rPr>
+          <w:lang w:val="en-001"/>
+        </w:rPr>
+        <w:t>• Một phương thức trừu tượng không có thân, khai báo phương thức đó kết thúc</w:t>
       </w:r>
       <w:r>
         <w:rPr>
@@ -1652,26 +1993,20 @@
         <w:rPr>
           <w:lang w:val="en-001"/>
         </w:rPr>
-        <w:t>đó.</w:t>
-      </w:r>
-    </w:p>
-    <w:p>
-      <w:pPr>
-        <w:rPr>
-          <w:lang w:val="en-001"/>
-        </w:rPr>
-      </w:pPr>
-      <w:r>
-        <w:rPr>
-          <w:lang w:val="en-001"/>
-        </w:rPr>
-        <w:t>-</w:t>
-      </w:r>
-      <w:r>
-        <w:rPr>
-          <w:lang w:val="en-001"/>
-        </w:rPr>
-        <w:t xml:space="preserve"> protected: các biến/phương thức với mức protected của một lớp chỉ có thể</w:t>
+        <w:t>bằng dấu chấm phảy.</w:t>
+      </w:r>
+    </w:p>
+    <w:p>
+      <w:pPr>
+        <w:rPr>
+          <w:lang w:val="en-001"/>
+        </w:rPr>
+      </w:pPr>
+      <w:r>
+        <w:rPr>
+          <w:lang w:val="en-001"/>
+        </w:rPr>
+        <w:t>• Một lớp cụ thể phải cài đặt hoặc được thừa kế cài đặt của tất cả các phương thức</w:t>
       </w:r>
       <w:r>
         <w:rPr>
@@ -1679,343 +2014,6 @@
         </w:rPr>
         <w:t xml:space="preserve"> </w:t>
       </w:r>
-      <w:r>
-        <w:rPr>
-          <w:lang w:val="en-001"/>
-        </w:rPr>
-        <w:t>được thừa kế bởi các lớp con cháu của lớp đó, kể cả nếu lớp con đó không nằm</w:t>
-      </w:r>
-      <w:r>
-        <w:rPr>
-          <w:lang w:val="en-001"/>
-        </w:rPr>
-        <w:t xml:space="preserve"> </w:t>
-      </w:r>
-      <w:r>
-        <w:rPr>
-          <w:lang w:val="en-001"/>
-        </w:rPr>
-        <w:t>trong cùng một gói với lớp cha.</w:t>
-      </w:r>
-    </w:p>
-    <w:p>
-      <w:pPr>
-        <w:rPr>
-          <w:lang w:val="en-001"/>
-        </w:rPr>
-      </w:pPr>
-      <w:r>
-        <w:rPr>
-          <w:lang w:val="en-001"/>
-        </w:rPr>
-        <w:t>-</w:t>
-      </w:r>
-      <w:r>
-        <w:rPr>
-          <w:lang w:val="en-001"/>
-        </w:rPr>
-        <w:t xml:space="preserve"> public: mã ở bất cứ đâu cũng có thể truy nhập các thứ public (lớp, biến thực</w:t>
-      </w:r>
-      <w:r>
-        <w:rPr>
-          <w:lang w:val="en-001"/>
-        </w:rPr>
-        <w:t xml:space="preserve"> </w:t>
-      </w:r>
-      <w:r>
-        <w:rPr>
-          <w:lang w:val="en-001"/>
-        </w:rPr>
-        <w:t xml:space="preserve">thể, biến lớp, phương </w:t>
-      </w:r>
-      <w:r>
-        <w:rPr>
-          <w:lang w:val="en-001"/>
-        </w:rPr>
-        <w:t>t</w:t>
-      </w:r>
-      <w:r>
-        <w:rPr>
-          <w:lang w:val="en-001"/>
-        </w:rPr>
-        <w:t>hức, hàm khởi tạo...)</w:t>
-      </w:r>
-    </w:p>
-    <w:p>
-      <w:pPr>
-        <w:rPr>
-          <w:lang w:val="en-001"/>
-        </w:rPr>
-      </w:pPr>
-      <w:r>
-        <w:rPr>
-          <w:lang w:val="en-001"/>
-        </w:rPr>
-        <w:t>18. Tính trừu tượng</w:t>
-      </w:r>
-    </w:p>
-    <w:p>
-      <w:pPr>
-        <w:rPr>
-          <w:lang w:val="en-001"/>
-        </w:rPr>
-      </w:pPr>
-      <w:r>
-        <w:rPr>
-          <w:lang w:val="en-001"/>
-        </w:rPr>
-        <w:t>Một lớp cha không bao giờ được dùng để tạo đối tượng được gọi là lớp cơ sở</w:t>
-      </w:r>
-      <w:r>
-        <w:rPr>
-          <w:lang w:val="en-001"/>
-        </w:rPr>
-        <w:t xml:space="preserve"> </w:t>
-      </w:r>
-      <w:r>
-        <w:rPr>
-          <w:lang w:val="en-001"/>
-        </w:rPr>
-        <w:t>trừu tượng, hay ngắn gọn là lớp trừu tượng (abstract class). Với những lớp thuộc</w:t>
-      </w:r>
-      <w:r>
-        <w:rPr>
-          <w:lang w:val="en-001"/>
-        </w:rPr>
-        <w:t xml:space="preserve"> </w:t>
-      </w:r>
-      <w:r>
-        <w:rPr>
-          <w:lang w:val="en-001"/>
-        </w:rPr>
-        <w:t>diện này, trình biên dịch sẽ báo lỗi bất cứ đoạn mã nào định tạo thực thể của lớp đó.</w:t>
-      </w:r>
-    </w:p>
-    <w:p>
-      <w:pPr>
-        <w:rPr>
-          <w:lang w:val="en-001"/>
-        </w:rPr>
-      </w:pPr>
-      <w:r>
-        <w:rPr>
-          <w:lang w:val="en-001"/>
-        </w:rPr>
-        <w:t xml:space="preserve">- Lớp trừu tượng: </w:t>
-      </w:r>
-      <w:r>
-        <w:rPr>
-          <w:lang w:val="en-001"/>
-        </w:rPr>
-        <w:t>tạo ra các lớp cơ sở để tái sử dụng mà không muốn tạo ra đối tượng thực của lớp</w:t>
-      </w:r>
-    </w:p>
-    <w:p>
-      <w:pPr>
-        <w:rPr>
-          <w:lang w:val="en-001"/>
-        </w:rPr>
-      </w:pPr>
-      <w:r>
-        <w:rPr>
-          <w:lang w:val="en-001"/>
-        </w:rPr>
-        <w:t xml:space="preserve">- </w:t>
-      </w:r>
-      <w:r>
-        <w:rPr>
-          <w:lang w:val="en-001"/>
-        </w:rPr>
-        <w:t>Để thống nhất giao diện, có thể khai báo các phương thức tại lớp cơ sở nhưng được cài đặt thực tế tại lớp dẫn xuất</w:t>
-      </w:r>
-      <w:r>
-        <w:rPr>
-          <w:lang w:val="en-001"/>
-        </w:rPr>
-        <w:t xml:space="preserve">. </w:t>
-      </w:r>
-      <w:r>
-        <w:rPr>
-          <w:lang w:val="en-001"/>
-        </w:rPr>
-        <w:t>Các lớp dẫn xuất khác nhau có cách cài đặt khác nhau</w:t>
-      </w:r>
-    </w:p>
-    <w:p>
-      <w:pPr>
-        <w:rPr>
-          <w:lang w:val="en-001"/>
-        </w:rPr>
-      </w:pPr>
-      <w:r>
-        <w:rPr>
-          <w:lang w:val="en-001"/>
-        </w:rPr>
-        <w:t xml:space="preserve">- </w:t>
-      </w:r>
-      <w:r>
-        <w:rPr>
-          <w:lang w:val="en-001"/>
-        </w:rPr>
-        <w:t>Phương thức trừu tượng</w:t>
-      </w:r>
-      <w:r>
-        <w:rPr>
-          <w:lang w:val="en-001"/>
-        </w:rPr>
-        <w:t xml:space="preserve">: </w:t>
-      </w:r>
-      <w:r>
-        <w:rPr>
-          <w:lang w:val="en-001"/>
-        </w:rPr>
-        <w:t>Là phương thức bắt buộc phải định nghĩa lại (chuyên biệt hóa) tại lớp dẫn xuất</w:t>
-      </w:r>
-    </w:p>
-    <w:p>
-      <w:pPr>
-        <w:rPr>
-          <w:lang w:val="en-001"/>
-        </w:rPr>
-      </w:pPr>
-      <w:r>
-        <w:rPr>
-          <w:lang w:val="en-001"/>
-        </w:rPr>
-        <w:t>Khi muốn cấm tạo đối tượng từ một lớp, ta dùng từ khóa abstract tại định nghĩa</w:t>
-      </w:r>
-    </w:p>
-    <w:p>
-      <w:pPr>
-        <w:rPr>
-          <w:lang w:val="en-001"/>
-        </w:rPr>
-      </w:pPr>
-      <w:r>
-        <w:rPr>
-          <w:lang w:val="en-001"/>
-        </w:rPr>
-        <w:t>lớp để tuyên bố lớp đó là lớp trừu tượng.</w:t>
-      </w:r>
-    </w:p>
-    <w:p>
-      <w:pPr>
-        <w:rPr>
-          <w:lang w:val="en-001"/>
-        </w:rPr>
-      </w:pPr>
-      <w:r>
-        <w:rPr>
-          <w:lang w:val="en-001"/>
-        </w:rPr>
-        <w:t>• Một lớp trừu tượng có thể có các phương thức trừu tượng cũng như không trừu</w:t>
-      </w:r>
-    </w:p>
-    <w:p>
-      <w:pPr>
-        <w:rPr>
-          <w:lang w:val="en-001"/>
-        </w:rPr>
-      </w:pPr>
-      <w:r>
-        <w:rPr>
-          <w:lang w:val="en-001"/>
-        </w:rPr>
-        <w:t>tượng.</w:t>
-      </w:r>
-    </w:p>
-    <w:p>
-      <w:pPr>
-        <w:rPr>
-          <w:lang w:val="en-001"/>
-        </w:rPr>
-      </w:pPr>
-      <w:r>
-        <w:rPr>
-          <w:lang w:val="en-001"/>
-        </w:rPr>
-        <w:t>• Nếu một lớp có dù chỉ một phương thức trừu tượng, lớp đó buộc phải là lớp trừu</w:t>
-      </w:r>
-    </w:p>
-    <w:p>
-      <w:pPr>
-        <w:rPr>
-          <w:lang w:val="en-001"/>
-        </w:rPr>
-      </w:pPr>
-      <w:r>
-        <w:rPr>
-          <w:lang w:val="en-001"/>
-        </w:rPr>
-        <w:t>tượng.</w:t>
-      </w:r>
-    </w:p>
-    <w:p>
-      <w:pPr>
-        <w:rPr>
-          <w:lang w:val="en-001"/>
-        </w:rPr>
-      </w:pPr>
-    </w:p>
-    <w:p>
-      <w:pPr>
-        <w:rPr>
-          <w:lang w:val="en-001"/>
-        </w:rPr>
-      </w:pPr>
-      <w:r>
-        <w:rPr>
-          <w:lang w:val="en-001"/>
-        </w:rPr>
-        <w:lastRenderedPageBreak/>
-        <w:t>140</w:t>
-      </w:r>
-    </w:p>
-    <w:p>
-      <w:pPr>
-        <w:rPr>
-          <w:lang w:val="en-001"/>
-        </w:rPr>
-      </w:pPr>
-      <w:r>
-        <w:rPr>
-          <w:lang w:val="en-001"/>
-        </w:rPr>
-        <w:t>• Một phương thức trừu tượng không có thân, khai báo phương thức đó kết thúc</w:t>
-      </w:r>
-    </w:p>
-    <w:p>
-      <w:pPr>
-        <w:rPr>
-          <w:lang w:val="en-001"/>
-        </w:rPr>
-      </w:pPr>
-      <w:r>
-        <w:rPr>
-          <w:lang w:val="en-001"/>
-        </w:rPr>
-        <w:t>bằng dấu chấm phảy.</w:t>
-      </w:r>
-    </w:p>
-    <w:p>
-      <w:pPr>
-        <w:rPr>
-          <w:lang w:val="en-001"/>
-        </w:rPr>
-      </w:pPr>
-      <w:r>
-        <w:rPr>
-          <w:lang w:val="en-001"/>
-        </w:rPr>
-        <w:t>• Một lớp cụ thể phải cài đặt hoặc được thừa kế cài đặt của tất cả các phương thức</w:t>
-      </w:r>
-    </w:p>
-    <w:p>
-      <w:pPr>
-        <w:rPr>
-          <w:lang w:val="en-001"/>
-        </w:rPr>
-      </w:pPr>
       <w:r>
         <w:rPr>
           <w:lang w:val="en-001"/>
@@ -2440,14 +2438,14 @@
               <w:rPr>
                 <w:lang w:val="en-001"/>
               </w:rPr>
-              <w:t xml:space="preserve">Interface thì chứa method </w:t>
+              <w:t xml:space="preserve">Interface thì chứa method trống không có phần thân. Phần thân sẽ </w:t>
             </w:r>
             <w:r>
               <w:rPr>
                 <w:lang w:val="en-001"/>
               </w:rPr>
               <w:lastRenderedPageBreak/>
-              <w:t>trống không có phần thân. Phần thân sẽ được code bởi những class implement interface đó</w:t>
+              <w:t>được code bởi những class implement interface đó</w:t>
             </w:r>
           </w:p>
         </w:tc>
@@ -2598,25 +2596,7 @@
               <w:rPr>
                 <w:lang w:val="en-001"/>
               </w:rPr>
-              <w:t xml:space="preserve">Các phương thức, thuộc tính </w:t>
-            </w:r>
-            <w:r>
-              <w:rPr>
-                <w:lang w:val="en-001"/>
-              </w:rPr>
-              <w:t>có thể</w:t>
-            </w:r>
-            <w:r>
-              <w:rPr>
-                <w:lang w:val="en-001"/>
-              </w:rPr>
-              <w:t xml:space="preserve"> là public</w:t>
-            </w:r>
-            <w:r>
-              <w:rPr>
-                <w:lang w:val="en-001"/>
-              </w:rPr>
-              <w:t>, private, default, protected</w:t>
+              <w:t>Các phương thức, thuộc tính có thể là public, private, default, protected</w:t>
             </w:r>
           </w:p>
         </w:tc>
@@ -3340,13 +3320,7 @@
               <w:rPr>
                 <w:lang w:val="en-001"/>
               </w:rPr>
-              <w:t xml:space="preserve">: từ </w:t>
-            </w:r>
-            <w:r>
-              <w:rPr>
-                <w:lang w:val="en-001"/>
-              </w:rPr>
-              <w:t>trên xuống</w:t>
+              <w:t>: từ trên xuống</w:t>
             </w:r>
           </w:p>
         </w:tc>
@@ -3358,6 +3332,32 @@
           <w:lang w:val="en-001"/>
         </w:rPr>
       </w:pPr>
+    </w:p>
+    <w:p>
+      <w:pPr>
+        <w:rPr>
+          <w:lang w:val="en-001"/>
+        </w:rPr>
+      </w:pPr>
+      <w:r>
+        <w:rPr>
+          <w:lang w:val="en-001"/>
+        </w:rPr>
+        <w:t>24. Từ khóa super</w:t>
+      </w:r>
+    </w:p>
+    <w:p>
+      <w:pPr>
+        <w:rPr>
+          <w:lang w:val="en-001"/>
+        </w:rPr>
+      </w:pPr>
+      <w:r>
+        <w:rPr>
+          <w:lang w:val="en-001"/>
+        </w:rPr>
+        <w:t>Từ khóa super giúp tham chiếu đến lớp cha gần nhất của nó</w:t>
+      </w:r>
     </w:p>
     <w:sectPr>
       <w:pgSz w:w="12240" w:h="15840"/>

</xml_diff>